<commit_message>
skipping git add by using git commit -a
</commit_message>
<xml_diff>
--- a/README.docx
+++ b/README.docx
@@ -30,6 +30,28 @@
     <w:p>
       <w:r>
         <w:t>Recall for git diff you cannot stage your changes if not it will not show (i.e. git add)</w:t>
+      </w:r>
+    </w:p>
+    <w:p/>
+    <w:p>
+      <w:r>
+        <w:t xml:space="preserve">Now </w:t>
+      </w:r>
+      <w:proofErr w:type="spellStart"/>
+      <w:r>
+        <w:t>im</w:t>
+      </w:r>
+      <w:proofErr w:type="spellEnd"/>
+      <w:r>
+        <w:t xml:space="preserve"> </w:t>
+      </w:r>
+      <w:proofErr w:type="spellStart"/>
+      <w:r>
+        <w:t>gonna</w:t>
+      </w:r>
+      <w:proofErr w:type="spellEnd"/>
+      <w:r>
+        <w:t xml:space="preserve"> skip the staging area – we use “git commit -a -m “hi” “ to skip git add altogether</w:t>
       </w:r>
     </w:p>
     <w:sectPr>

</xml_diff>